<commit_message>
Create Card Component created
</commit_message>
<xml_diff>
--- a/plan.docx
+++ b/plan.docx
@@ -71,6 +71,150 @@
       </w:r>
     </w:p>
     <w:p>
+      <w:r>
+        <w:rPr>
+          <w:noProof/>
+        </w:rPr>
+        <mc:AlternateContent>
+          <mc:Choice Requires="wps">
+            <w:drawing>
+              <wp:anchor distT="0" distB="0" distL="114300" distR="114300" simplePos="0" relativeHeight="251697152" behindDoc="0" locked="0" layoutInCell="1" allowOverlap="1" wp14:anchorId="4C1C7C84" wp14:editId="263FC5BF">
+                <wp:simplePos x="0" y="0"/>
+                <wp:positionH relativeFrom="column">
+                  <wp:posOffset>8101965</wp:posOffset>
+                </wp:positionH>
+                <wp:positionV relativeFrom="paragraph">
+                  <wp:posOffset>1779270</wp:posOffset>
+                </wp:positionV>
+                <wp:extent cx="790575" cy="1085850"/>
+                <wp:effectExtent l="0" t="0" r="28575" b="19050"/>
+                <wp:wrapNone/>
+                <wp:docPr id="30" name="Rectangle 30"/>
+                <wp:cNvGraphicFramePr/>
+                <a:graphic xmlns:a="http://schemas.openxmlformats.org/drawingml/2006/main">
+                  <a:graphicData uri="http://schemas.microsoft.com/office/word/2010/wordprocessingShape">
+                    <wps:wsp>
+                      <wps:cNvSpPr/>
+                      <wps:spPr>
+                        <a:xfrm>
+                          <a:off x="0" y="0"/>
+                          <a:ext cx="790575" cy="1085850"/>
+                        </a:xfrm>
+                        <a:prstGeom prst="rect">
+                          <a:avLst/>
+                        </a:prstGeom>
+                      </wps:spPr>
+                      <wps:style>
+                        <a:lnRef idx="2">
+                          <a:schemeClr val="accent1">
+                            <a:shade val="50000"/>
+                          </a:schemeClr>
+                        </a:lnRef>
+                        <a:fillRef idx="1">
+                          <a:schemeClr val="accent1"/>
+                        </a:fillRef>
+                        <a:effectRef idx="0">
+                          <a:schemeClr val="accent1"/>
+                        </a:effectRef>
+                        <a:fontRef idx="minor">
+                          <a:schemeClr val="lt1"/>
+                        </a:fontRef>
+                      </wps:style>
+                      <wps:bodyPr rot="0" spcFirstLastPara="0" vertOverflow="overflow" horzOverflow="overflow" vert="horz" wrap="square" lIns="91440" tIns="45720" rIns="91440" bIns="45720" numCol="1" spcCol="0" rtlCol="0" fromWordArt="0" anchor="ctr" anchorCtr="0" forceAA="0" compatLnSpc="1">
+                        <a:prstTxWarp prst="textNoShape">
+                          <a:avLst/>
+                        </a:prstTxWarp>
+                        <a:noAutofit/>
+                      </wps:bodyPr>
+                    </wps:wsp>
+                  </a:graphicData>
+                </a:graphic>
+              </wp:anchor>
+            </w:drawing>
+          </mc:Choice>
+          <mc:Fallback>
+            <w:pict>
+              <v:rect w14:anchorId="522CD1D6" id="Rectangle 30" o:spid="_x0000_s1026" style="position:absolute;margin-left:637.95pt;margin-top:140.1pt;width:62.25pt;height:85.5pt;z-index:251697152;visibility:visible;mso-wrap-style:square;mso-wrap-distance-left:9pt;mso-wrap-distance-top:0;mso-wrap-distance-right:9pt;mso-wrap-distance-bottom:0;mso-position-horizontal:absolute;mso-position-horizontal-relative:text;mso-position-vertical:absolute;mso-position-vertical-relative:text;v-text-anchor:middle" o:gfxdata="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" fillcolor="#4472c4 [3204]" strokecolor="#1f3763 [1604]" strokeweight="1pt"/>
+            </w:pict>
+          </mc:Fallback>
+        </mc:AlternateContent>
+      </w:r>
+      <w:r>
+        <w:rPr>
+          <w:noProof/>
+        </w:rPr>
+        <mc:AlternateContent>
+          <mc:Choice Requires="wps">
+            <w:drawing>
+              <wp:anchor distT="0" distB="0" distL="114300" distR="114300" simplePos="0" relativeHeight="251694080" behindDoc="0" locked="0" layoutInCell="1" allowOverlap="1" wp14:anchorId="62B54439" wp14:editId="3F253FBE">
+                <wp:simplePos x="0" y="0"/>
+                <wp:positionH relativeFrom="column">
+                  <wp:posOffset>1272540</wp:posOffset>
+                </wp:positionH>
+                <wp:positionV relativeFrom="paragraph">
+                  <wp:posOffset>2257425</wp:posOffset>
+                </wp:positionV>
+                <wp:extent cx="85725" cy="1125855"/>
+                <wp:effectExtent l="0" t="0" r="66675" b="55245"/>
+                <wp:wrapNone/>
+                <wp:docPr id="27" name="Straight Arrow Connector 27"/>
+                <wp:cNvGraphicFramePr/>
+                <a:graphic xmlns:a="http://schemas.openxmlformats.org/drawingml/2006/main">
+                  <a:graphicData uri="http://schemas.microsoft.com/office/word/2010/wordprocessingShape">
+                    <wps:wsp>
+                      <wps:cNvCnPr/>
+                      <wps:spPr>
+                        <a:xfrm>
+                          <a:off x="0" y="0"/>
+                          <a:ext cx="85725" cy="1125855"/>
+                        </a:xfrm>
+                        <a:prstGeom prst="straightConnector1">
+                          <a:avLst/>
+                        </a:prstGeom>
+                        <a:ln>
+                          <a:tailEnd type="triangle"/>
+                        </a:ln>
+                      </wps:spPr>
+                      <wps:style>
+                        <a:lnRef idx="1">
+                          <a:schemeClr val="dk1"/>
+                        </a:lnRef>
+                        <a:fillRef idx="0">
+                          <a:schemeClr val="dk1"/>
+                        </a:fillRef>
+                        <a:effectRef idx="0">
+                          <a:schemeClr val="dk1"/>
+                        </a:effectRef>
+                        <a:fontRef idx="minor">
+                          <a:schemeClr val="tx1"/>
+                        </a:fontRef>
+                      </wps:style>
+                      <wps:bodyPr/>
+                    </wps:wsp>
+                  </a:graphicData>
+                </a:graphic>
+                <wp14:sizeRelH relativeFrom="margin">
+                  <wp14:pctWidth>0</wp14:pctWidth>
+                </wp14:sizeRelH>
+                <wp14:sizeRelV relativeFrom="margin">
+                  <wp14:pctHeight>0</wp14:pctHeight>
+                </wp14:sizeRelV>
+              </wp:anchor>
+            </w:drawing>
+          </mc:Choice>
+          <mc:Fallback>
+            <w:pict>
+              <v:shapetype w14:anchorId="7E0DCA6C" id="_x0000_t32" coordsize="21600,21600" o:spt="32" o:oned="t" path="m,l21600,21600e" filled="f">
+                <v:path arrowok="t" fillok="f" o:connecttype="none"/>
+                <o:lock v:ext="edit" shapetype="t"/>
+              </v:shapetype>
+              <v:shape id="Straight Arrow Connector 27" o:spid="_x0000_s1026" type="#_x0000_t32" style="position:absolute;margin-left:100.2pt;margin-top:177.75pt;width:6.75pt;height:88.65pt;z-index:251694080;visibility:visible;mso-wrap-style:square;mso-width-percent:0;mso-height-percent:0;mso-wrap-distance-left:9pt;mso-wrap-distance-top:0;mso-wrap-distance-right:9pt;mso-wrap-distance-bottom:0;mso-position-horizontal:absolute;mso-position-horizontal-relative:text;mso-position-vertical:absolute;mso-position-vertical-relative:text;mso-width-percent:0;mso-height-percent:0;mso-width-relative:margin;mso-height-relative:margin" o:gfxdata="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" strokecolor="black [3200]" strokeweight=".5pt">
+                <v:stroke endarrow="block" joinstyle="miter"/>
+              </v:shape>
+            </w:pict>
+          </mc:Fallback>
+        </mc:AlternateContent>
+      </w:r>
       <w:r>
         <w:rPr>
           <w:noProof/>
@@ -3221,7 +3365,7 @@
         <mc:AlternateContent>
           <mc:Choice Requires="wps">
             <w:drawing>
-              <wp:anchor distT="0" distB="0" distL="114300" distR="114300" simplePos="0" relativeHeight="251698176" behindDoc="0" locked="0" layoutInCell="1" allowOverlap="1" wp14:anchorId="29CEC8FC" wp14:editId="1A07AE47">
+              <wp:anchor distT="0" distB="0" distL="114300" distR="114300" simplePos="0" relativeHeight="251698176" behindDoc="0" locked="0" layoutInCell="1" allowOverlap="1" wp14:anchorId="29CEC8FC" wp14:editId="3867B036">
                 <wp:simplePos x="0" y="0"/>
                 <wp:positionH relativeFrom="column">
                   <wp:posOffset>7781925</wp:posOffset>
@@ -3277,7 +3421,7 @@
           </mc:Choice>
           <mc:Fallback>
             <w:pict>
-              <v:shape w14:anchorId="50D20EF1" id="Equals 31" o:spid="_x0000_s1026" style="position:absolute;margin-left:612.75pt;margin-top:178.5pt;width:21pt;height:18.75pt;z-index:251698176;visibility:visible;mso-wrap-style:square;mso-wrap-distance-left:9pt;mso-wrap-distance-top:0;mso-wrap-distance-right:9pt;mso-wrap-distance-bottom:0;mso-position-horizontal:absolute;mso-position-horizontal-relative:text;mso-position-vertical:absolute;mso-position-vertical-relative:text;v-text-anchor:middle" coordsize="266700,238125" o:gfxdata="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" path="m35351,49054r195998,l231349,105061r-195998,l35351,49054xm35351,133064r195998,l231349,189071r-195998,l35351,133064xe" fillcolor="#4472c4 [3204]" strokecolor="#1f3763 [1604]" strokeweight="1pt">
+              <v:shape w14:anchorId="37C1B312" id="Equals 31" o:spid="_x0000_s1026" style="position:absolute;margin-left:612.75pt;margin-top:178.5pt;width:21pt;height:18.75pt;z-index:251698176;visibility:visible;mso-wrap-style:square;mso-wrap-distance-left:9pt;mso-wrap-distance-top:0;mso-wrap-distance-right:9pt;mso-wrap-distance-bottom:0;mso-position-horizontal:absolute;mso-position-horizontal-relative:text;mso-position-vertical:absolute;mso-position-vertical-relative:text;v-text-anchor:middle" coordsize="266700,238125" o:gfxdata="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" path="m35351,49054r195998,l231349,105061r-195998,l35351,49054xm35351,133064r195998,l231349,189071r-195998,l35351,133064xe" fillcolor="#4472c4 [3204]" strokecolor="#1f3763 [1604]" strokeweight="1pt">
                 <v:stroke joinstyle="miter"/>
                 <v:path arrowok="t" o:connecttype="custom" o:connectlocs="35351,49054;231349,49054;231349,105061;35351,105061;35351,49054;35351,133064;231349,133064;231349,189071;35351,189071;35351,133064" o:connectangles="0,0,0,0,0,0,0,0,0,0"/>
               </v:shape>
@@ -3292,75 +3436,7 @@
         <mc:AlternateContent>
           <mc:Choice Requires="wps">
             <w:drawing>
-              <wp:anchor distT="0" distB="0" distL="114300" distR="114300" simplePos="0" relativeHeight="251697152" behindDoc="0" locked="0" layoutInCell="1" allowOverlap="1" wp14:anchorId="4C1C7C84" wp14:editId="458323F8">
-                <wp:simplePos x="0" y="0"/>
-                <wp:positionH relativeFrom="column">
-                  <wp:posOffset>8086725</wp:posOffset>
-                </wp:positionH>
-                <wp:positionV relativeFrom="paragraph">
-                  <wp:posOffset>1581150</wp:posOffset>
-                </wp:positionV>
-                <wp:extent cx="790575" cy="1085850"/>
-                <wp:effectExtent l="0" t="0" r="28575" b="19050"/>
-                <wp:wrapNone/>
-                <wp:docPr id="30" name="Rectangle 30"/>
-                <wp:cNvGraphicFramePr/>
-                <a:graphic xmlns:a="http://schemas.openxmlformats.org/drawingml/2006/main">
-                  <a:graphicData uri="http://schemas.microsoft.com/office/word/2010/wordprocessingShape">
-                    <wps:wsp>
-                      <wps:cNvSpPr/>
-                      <wps:spPr>
-                        <a:xfrm>
-                          <a:off x="0" y="0"/>
-                          <a:ext cx="790575" cy="1085850"/>
-                        </a:xfrm>
-                        <a:prstGeom prst="rect">
-                          <a:avLst/>
-                        </a:prstGeom>
-                      </wps:spPr>
-                      <wps:style>
-                        <a:lnRef idx="2">
-                          <a:schemeClr val="accent1">
-                            <a:shade val="50000"/>
-                          </a:schemeClr>
-                        </a:lnRef>
-                        <a:fillRef idx="1">
-                          <a:schemeClr val="accent1"/>
-                        </a:fillRef>
-                        <a:effectRef idx="0">
-                          <a:schemeClr val="accent1"/>
-                        </a:effectRef>
-                        <a:fontRef idx="minor">
-                          <a:schemeClr val="lt1"/>
-                        </a:fontRef>
-                      </wps:style>
-                      <wps:bodyPr rot="0" spcFirstLastPara="0" vertOverflow="overflow" horzOverflow="overflow" vert="horz" wrap="square" lIns="91440" tIns="45720" rIns="91440" bIns="45720" numCol="1" spcCol="0" rtlCol="0" fromWordArt="0" anchor="ctr" anchorCtr="0" forceAA="0" compatLnSpc="1">
-                        <a:prstTxWarp prst="textNoShape">
-                          <a:avLst/>
-                        </a:prstTxWarp>
-                        <a:noAutofit/>
-                      </wps:bodyPr>
-                    </wps:wsp>
-                  </a:graphicData>
-                </a:graphic>
-              </wp:anchor>
-            </w:drawing>
-          </mc:Choice>
-          <mc:Fallback>
-            <w:pict>
-              <v:rect w14:anchorId="610E025C" id="Rectangle 30" o:spid="_x0000_s1026" style="position:absolute;margin-left:636.75pt;margin-top:124.5pt;width:62.25pt;height:85.5pt;z-index:251697152;visibility:visible;mso-wrap-style:square;mso-wrap-distance-left:9pt;mso-wrap-distance-top:0;mso-wrap-distance-right:9pt;mso-wrap-distance-bottom:0;mso-position-horizontal:absolute;mso-position-horizontal-relative:text;mso-position-vertical:absolute;mso-position-vertical-relative:text;v-text-anchor:middle" o:gfxdata="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" fillcolor="#4472c4 [3204]" strokecolor="#1f3763 [1604]" strokeweight="1pt"/>
-            </w:pict>
-          </mc:Fallback>
-        </mc:AlternateContent>
-      </w:r>
-      <w:r>
-        <w:rPr>
-          <w:noProof/>
-        </w:rPr>
-        <mc:AlternateContent>
-          <mc:Choice Requires="wps">
-            <w:drawing>
-              <wp:anchor distT="0" distB="0" distL="114300" distR="114300" simplePos="0" relativeHeight="251696128" behindDoc="0" locked="0" layoutInCell="1" allowOverlap="1" wp14:anchorId="3CE43F1F" wp14:editId="00033944">
+              <wp:anchor distT="0" distB="0" distL="114300" distR="114300" simplePos="0" relativeHeight="251696128" behindDoc="0" locked="0" layoutInCell="1" allowOverlap="1" wp14:anchorId="3CE43F1F" wp14:editId="1CF94629">
                 <wp:simplePos x="0" y="0"/>
                 <wp:positionH relativeFrom="column">
                   <wp:posOffset>7048500</wp:posOffset>
@@ -3442,78 +3518,6 @@
                   </w:txbxContent>
                 </v:textbox>
               </v:rect>
-            </w:pict>
-          </mc:Fallback>
-        </mc:AlternateContent>
-      </w:r>
-      <w:r>
-        <w:rPr>
-          <w:noProof/>
-        </w:rPr>
-        <mc:AlternateContent>
-          <mc:Choice Requires="wps">
-            <w:drawing>
-              <wp:anchor distT="0" distB="0" distL="114300" distR="114300" simplePos="0" relativeHeight="251694080" behindDoc="0" locked="0" layoutInCell="1" allowOverlap="1" wp14:anchorId="62B54439" wp14:editId="34F9310B">
-                <wp:simplePos x="0" y="0"/>
-                <wp:positionH relativeFrom="column">
-                  <wp:posOffset>1457325</wp:posOffset>
-                </wp:positionH>
-                <wp:positionV relativeFrom="paragraph">
-                  <wp:posOffset>2162175</wp:posOffset>
-                </wp:positionV>
-                <wp:extent cx="47625" cy="1590675"/>
-                <wp:effectExtent l="38100" t="0" r="66675" b="47625"/>
-                <wp:wrapNone/>
-                <wp:docPr id="27" name="Straight Arrow Connector 27"/>
-                <wp:cNvGraphicFramePr/>
-                <a:graphic xmlns:a="http://schemas.openxmlformats.org/drawingml/2006/main">
-                  <a:graphicData uri="http://schemas.microsoft.com/office/word/2010/wordprocessingShape">
-                    <wps:wsp>
-                      <wps:cNvCnPr/>
-                      <wps:spPr>
-                        <a:xfrm>
-                          <a:off x="0" y="0"/>
-                          <a:ext cx="47625" cy="1590675"/>
-                        </a:xfrm>
-                        <a:prstGeom prst="straightConnector1">
-                          <a:avLst/>
-                        </a:prstGeom>
-                        <a:ln>
-                          <a:tailEnd type="triangle"/>
-                        </a:ln>
-                      </wps:spPr>
-                      <wps:style>
-                        <a:lnRef idx="1">
-                          <a:schemeClr val="dk1"/>
-                        </a:lnRef>
-                        <a:fillRef idx="0">
-                          <a:schemeClr val="dk1"/>
-                        </a:fillRef>
-                        <a:effectRef idx="0">
-                          <a:schemeClr val="dk1"/>
-                        </a:effectRef>
-                        <a:fontRef idx="minor">
-                          <a:schemeClr val="tx1"/>
-                        </a:fontRef>
-                      </wps:style>
-                      <wps:bodyPr/>
-                    </wps:wsp>
-                  </a:graphicData>
-                </a:graphic>
-                <wp14:sizeRelH relativeFrom="margin">
-                  <wp14:pctWidth>0</wp14:pctWidth>
-                </wp14:sizeRelH>
-                <wp14:sizeRelV relativeFrom="margin">
-                  <wp14:pctHeight>0</wp14:pctHeight>
-                </wp14:sizeRelV>
-              </wp:anchor>
-            </w:drawing>
-          </mc:Choice>
-          <mc:Fallback>
-            <w:pict>
-              <v:shape w14:anchorId="3CA7B5D2" id="Straight Arrow Connector 27" o:spid="_x0000_s1026" type="#_x0000_t32" style="position:absolute;margin-left:114.75pt;margin-top:170.25pt;width:3.75pt;height:125.25pt;z-index:251694080;visibility:visible;mso-wrap-style:square;mso-width-percent:0;mso-height-percent:0;mso-wrap-distance-left:9pt;mso-wrap-distance-top:0;mso-wrap-distance-right:9pt;mso-wrap-distance-bottom:0;mso-position-horizontal:absolute;mso-position-horizontal-relative:text;mso-position-vertical:absolute;mso-position-vertical-relative:text;mso-width-percent:0;mso-height-percent:0;mso-width-relative:margin;mso-height-relative:margin" o:gfxdata="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" strokecolor="black [3200]" strokeweight=".5pt">
-                <v:stroke endarrow="block" joinstyle="miter"/>
-              </v:shape>
             </w:pict>
           </mc:Fallback>
         </mc:AlternateContent>

</xml_diff>